<commit_message>
update jadwal & rmj
</commit_message>
<xml_diff>
--- a/doa_sholat_dll.docx
+++ b/doa_sholat_dll.docx
@@ -2893,7 +2893,6 @@
         <w:t xml:space="preserve"> </w:t>
       </w:r>
       <w:proofErr w:type="spellStart"/>
-      <w:proofErr w:type="gramStart"/>
       <w:r>
         <w:rPr>
           <w:rFonts w:cstheme="minorHAnsi"/>
@@ -2915,7 +2914,6 @@
         </w:rPr>
         <w:t xml:space="preserve"> :</w:t>
       </w:r>
-      <w:proofErr w:type="gramEnd"/>
     </w:p>
     <w:p>
       <w:pPr>
@@ -8086,13 +8084,26 @@
     <w:p>
       <w:pPr>
         <w:spacing w:after="0" w:line="360" w:lineRule="auto"/>
+        <w:ind w:left="720"/>
+        <w:rPr>
+          <w:rFonts w:cstheme="minorHAnsi"/>
+          <w:b/>
+          <w:bCs/>
+          <w:color w:val="000000"/>
+          <w:shd w:val="clear" w:color="auto" w:fill="FFFFFF"/>
+        </w:rPr>
+      </w:pPr>
+    </w:p>
+    <w:p>
+      <w:pPr>
+        <w:spacing w:after="0" w:line="360" w:lineRule="auto"/>
         <w:jc w:val="right"/>
         <w:rPr>
           <w:rFonts w:cstheme="minorHAnsi"/>
           <w:b/>
           <w:bCs/>
-          <w:sz w:val="12"/>
-          <w:szCs w:val="12"/>
+          <w:sz w:val="8"/>
+          <w:szCs w:val="8"/>
         </w:rPr>
       </w:pPr>
       <w:r>
@@ -8100,8 +8111,8 @@
           <w:rFonts w:cstheme="minorHAnsi"/>
           <w:b/>
           <w:bCs/>
-          <w:sz w:val="12"/>
-          <w:szCs w:val="12"/>
+          <w:sz w:val="8"/>
+          <w:szCs w:val="8"/>
         </w:rPr>
         <w:t>https://github.com/godgodwinter/bilal_mushola_al-amin/blob/master/doa_sholat_dll.docx</w:t>
       </w:r>

</xml_diff>